<commit_message>
Fixed a bunch of things in the testbed, added new features like defining environment constraints...
</commit_message>
<xml_diff>
--- a/docs/File formats.docx
+++ b/docs/File formats.docx
@@ -32,9 +32,9 @@
           <w:lang w:val="hr-HR"/>
         </w:rPr>
       </w:pPr>
-      <w:bookmarkStart w:id="0" w:name="_Toc190002396"/>
-      <w:bookmarkStart w:id="1" w:name="_Toc194393539"/>
-      <w:bookmarkStart w:id="2" w:name="_Ref272863912"/>
+      <w:bookmarkStart w:id="0" w:name="_Ref272863912"/>
+      <w:bookmarkStart w:id="1" w:name="_Toc190002396"/>
+      <w:bookmarkStart w:id="2" w:name="_Toc194393539"/>
       <w:r>
         <w:rPr>
           <w:lang w:val="hr-HR"/>
@@ -99,7 +99,7 @@
         </w:rPr>
         <w:t>)</w:t>
       </w:r>
-      <w:bookmarkEnd w:id="2"/>
+      <w:bookmarkEnd w:id="0"/>
     </w:p>
     <w:p>
       <w:pPr>
@@ -163,8 +163,6 @@
         </w:rPr>
         <w:t>The root element</w:t>
       </w:r>
-      <w:bookmarkStart w:id="3" w:name="_GoBack"/>
-      <w:bookmarkEnd w:id="3"/>
     </w:p>
     <w:p>
       <w:pPr>
@@ -440,19 +438,7 @@
         <w:rPr>
           <w:i/>
         </w:rPr>
-        <w:t>&lt;Animation</w:t>
-      </w:r>
-      <w:r>
-        <w:rPr>
-          <w:i/>
-        </w:rPr>
-        <w:t>s</w:t>
-      </w:r>
-      <w:r>
-        <w:rPr>
-          <w:i/>
-        </w:rPr>
-        <w:t>&gt;</w:t>
+        <w:t>&lt;Skeleton&gt;</w:t>
       </w:r>
     </w:p>
     <w:p>
@@ -467,7 +453,820 @@
         <w:rPr>
           <w:i/>
         </w:rPr>
+        <w:t>&lt;Animation</w:t>
+      </w:r>
+      <w:r>
+        <w:rPr>
+          <w:i/>
+        </w:rPr>
+        <w:t>s</w:t>
+      </w:r>
+      <w:r>
+        <w:rPr>
+          <w:i/>
+        </w:rPr>
+        <w:t>&gt;</w:t>
+      </w:r>
+    </w:p>
+    <w:p>
+      <w:pPr>
+        <w:pStyle w:val="ListParagraph"/>
+        <w:numPr>
+          <w:ilvl w:val="0"/>
+          <w:numId w:val="53"/>
+        </w:numPr>
+      </w:pPr>
+      <w:r>
+        <w:rPr>
+          <w:i/>
+        </w:rPr>
         <w:t>&lt;AnimationSpaces&gt;</w:t>
+      </w:r>
+    </w:p>
+    <w:p>
+      <w:pPr>
+        <w:pStyle w:val="Heading2"/>
+      </w:pPr>
+      <w:r>
+        <w:t>Skeleton</w:t>
+      </w:r>
+    </w:p>
+    <w:p>
+      <w:r>
+        <w:rPr>
+          <w:i/>
+        </w:rPr>
+        <w:t>&lt;Skeleton&gt;</w:t>
+      </w:r>
+      <w:r>
+        <w:t xml:space="preserve"> element has no attributes (note: skeleton ID and name are inherited from the animation set).</w:t>
+      </w:r>
+      <w:r>
+        <w:t xml:space="preserve"> It has one child element:</w:t>
+      </w:r>
+    </w:p>
+    <w:p>
+      <w:pPr>
+        <w:pStyle w:val="ListParagraph"/>
+        <w:numPr>
+          <w:ilvl w:val="0"/>
+          <w:numId w:val="108"/>
+        </w:numPr>
+      </w:pPr>
+      <w:r>
+        <w:rPr>
+          <w:i/>
+        </w:rPr>
+        <w:t>&lt;Bones&gt;</w:t>
+      </w:r>
+      <w:r>
+        <w:t xml:space="preserve"> – specifies the bone hierarchy of the skeleton</w:t>
+      </w:r>
+    </w:p>
+    <w:p>
+      <w:r>
+        <w:t xml:space="preserve">The </w:t>
+      </w:r>
+      <w:r>
+        <w:rPr>
+          <w:i/>
+        </w:rPr>
+        <w:t>&lt;Bones&gt;</w:t>
+      </w:r>
+      <w:r>
+        <w:t xml:space="preserve"> element can have at most one child element </w:t>
+      </w:r>
+      <w:r>
+        <w:rPr>
+          <w:i/>
+        </w:rPr>
+        <w:t>&lt;Bone&gt;</w:t>
+      </w:r>
+      <w:r>
+        <w:t>.</w:t>
+      </w:r>
+    </w:p>
+    <w:p>
+      <w:pPr>
+        <w:pStyle w:val="Code"/>
+      </w:pPr>
+      <w:r>
+        <w:t>&lt;Skeleton&gt;</w:t>
+      </w:r>
+    </w:p>
+    <w:p>
+      <w:pPr>
+        <w:pStyle w:val="Code"/>
+      </w:pPr>
+      <w:r>
+        <w:tab/>
+        <w:t>&lt;Bones&gt;</w:t>
+      </w:r>
+    </w:p>
+    <w:p>
+      <w:pPr>
+        <w:pStyle w:val="Code"/>
+      </w:pPr>
+      <w:r>
+        <w:tab/>
+      </w:r>
+      <w:r>
+        <w:tab/>
+        <w:t>&lt;Bone ...&gt;</w:t>
+      </w:r>
+    </w:p>
+    <w:p>
+      <w:pPr>
+        <w:pStyle w:val="Code"/>
+      </w:pPr>
+      <w:r>
+        <w:tab/>
+      </w:r>
+      <w:r>
+        <w:tab/>
+        <w:t>...</w:t>
+      </w:r>
+    </w:p>
+    <w:p>
+      <w:pPr>
+        <w:pStyle w:val="Code"/>
+      </w:pPr>
+      <w:r>
+        <w:tab/>
+      </w:r>
+      <w:r>
+        <w:tab/>
+        <w:t>&lt;/Bone&gt;</w:t>
+      </w:r>
+    </w:p>
+    <w:p>
+      <w:pPr>
+        <w:pStyle w:val="Code"/>
+      </w:pPr>
+      <w:r>
+        <w:tab/>
+        <w:t>&lt;/Bones&gt;</w:t>
+      </w:r>
+    </w:p>
+    <w:p>
+      <w:pPr>
+        <w:pStyle w:val="Code"/>
+      </w:pPr>
+      <w:r>
+        <w:t>&lt;/Skeleton&gt;</w:t>
+      </w:r>
+    </w:p>
+    <w:p>
+      <w:pPr>
+        <w:pStyle w:val="Heading3"/>
+      </w:pPr>
+      <w:r>
+        <w:t>Bones</w:t>
+      </w:r>
+    </w:p>
+    <w:p>
+      <w:r>
+        <w:t xml:space="preserve">Bone hierarchy is specified using </w:t>
+      </w:r>
+      <w:r>
+        <w:rPr>
+          <w:i/>
+        </w:rPr>
+        <w:t>&lt;Bone&gt;</w:t>
+      </w:r>
+      <w:r>
+        <w:t xml:space="preserve"> elements. Each </w:t>
+      </w:r>
+      <w:r>
+        <w:rPr>
+          <w:i/>
+        </w:rPr>
+        <w:t>&lt;Bone&gt;</w:t>
+      </w:r>
+      <w:r>
+        <w:t xml:space="preserve"> element has the following attributes:</w:t>
+      </w:r>
+    </w:p>
+    <w:p>
+      <w:pPr>
+        <w:pStyle w:val="ListParagraph"/>
+        <w:numPr>
+          <w:ilvl w:val="0"/>
+          <w:numId w:val="108"/>
+        </w:numPr>
+        <w:rPr>
+          <w:lang w:val="hr-HR"/>
+        </w:rPr>
+      </w:pPr>
+      <w:r>
+        <w:rPr>
+          <w:i/>
+          <w:lang w:val="hr-HR"/>
+        </w:rPr>
+        <w:t>id</w:t>
+      </w:r>
+      <w:r>
+        <w:rPr>
+          <w:lang w:val="hr-HR"/>
+        </w:rPr>
+        <w:t xml:space="preserve"> – </w:t>
+      </w:r>
+      <w:r>
+        <w:rPr>
+          <w:i/>
+          <w:lang w:val="hr-HR"/>
+        </w:rPr>
+        <w:t>unsigned short</w:t>
+      </w:r>
+      <w:r>
+        <w:rPr>
+          <w:lang w:val="hr-HR"/>
+        </w:rPr>
+        <w:t xml:space="preserve">; </w:t>
+      </w:r>
+      <w:r>
+        <w:rPr>
+          <w:lang w:val="hr-HR"/>
+        </w:rPr>
+        <w:t>bone</w:t>
+      </w:r>
+      <w:r>
+        <w:rPr>
+          <w:lang w:val="hr-HR"/>
+        </w:rPr>
+        <w:t xml:space="preserve"> ID</w:t>
+      </w:r>
+    </w:p>
+    <w:p>
+      <w:pPr>
+        <w:pStyle w:val="ListParagraph"/>
+        <w:numPr>
+          <w:ilvl w:val="0"/>
+          <w:numId w:val="108"/>
+        </w:numPr>
+      </w:pPr>
+      <w:r>
+        <w:rPr>
+          <w:i/>
+          <w:lang w:val="hr-HR"/>
+        </w:rPr>
+        <w:t>name</w:t>
+      </w:r>
+      <w:r>
+        <w:rPr>
+          <w:lang w:val="hr-HR"/>
+        </w:rPr>
+        <w:t xml:space="preserve"> – </w:t>
+      </w:r>
+      <w:r>
+        <w:rPr>
+          <w:i/>
+          <w:lang w:val="hr-HR"/>
+        </w:rPr>
+        <w:t>string</w:t>
+      </w:r>
+      <w:r>
+        <w:rPr>
+          <w:lang w:val="hr-HR"/>
+        </w:rPr>
+        <w:t xml:space="preserve">; </w:t>
+      </w:r>
+      <w:r>
+        <w:rPr>
+          <w:lang w:val="hr-HR"/>
+        </w:rPr>
+        <w:t>bone</w:t>
+      </w:r>
+      <w:r>
+        <w:rPr>
+          <w:lang w:val="hr-HR"/>
+        </w:rPr>
+        <w:t xml:space="preserve"> name</w:t>
+      </w:r>
+    </w:p>
+    <w:p>
+      <w:pPr>
+        <w:pStyle w:val="ListParagraph"/>
+        <w:numPr>
+          <w:ilvl w:val="0"/>
+          <w:numId w:val="108"/>
+        </w:numPr>
+      </w:pPr>
+      <w:r>
+        <w:rPr>
+          <w:i/>
+        </w:rPr>
+        <w:lastRenderedPageBreak/>
+        <w:t>initPosition</w:t>
+      </w:r>
+      <w:r>
+        <w:t xml:space="preserve"> – </w:t>
+      </w:r>
+      <w:r>
+        <w:rPr>
+          <w:i/>
+        </w:rPr>
+        <w:t>Vector3</w:t>
+      </w:r>
+      <w:r>
+        <w:t xml:space="preserve">; </w:t>
+      </w:r>
+      <w:r>
+        <w:t>initial position</w:t>
+      </w:r>
+      <w:r>
+        <w:t xml:space="preserve"> in local space</w:t>
+      </w:r>
+    </w:p>
+    <w:p>
+      <w:pPr>
+        <w:pStyle w:val="ListParagraph"/>
+        <w:numPr>
+          <w:ilvl w:val="0"/>
+          <w:numId w:val="108"/>
+        </w:numPr>
+      </w:pPr>
+      <w:r>
+        <w:rPr>
+          <w:i/>
+        </w:rPr>
+        <w:t>initR</w:t>
+      </w:r>
+      <w:r>
+        <w:rPr>
+          <w:i/>
+        </w:rPr>
+        <w:t>otation</w:t>
+      </w:r>
+      <w:r>
+        <w:t xml:space="preserve"> – </w:t>
+      </w:r>
+      <w:r>
+        <w:rPr>
+          <w:i/>
+        </w:rPr>
+        <w:t>Vector4</w:t>
+      </w:r>
+      <w:r>
+        <w:t xml:space="preserve">; </w:t>
+      </w:r>
+      <w:r>
+        <w:t>initial orien</w:t>
+      </w:r>
+      <w:r>
+        <w:t>tation</w:t>
+      </w:r>
+      <w:r>
+        <w:t xml:space="preserve"> in local space</w:t>
+      </w:r>
+      <w:r>
+        <w:t xml:space="preserve"> (in axis-angle form)</w:t>
+      </w:r>
+    </w:p>
+    <w:p>
+      <w:pPr>
+        <w:pStyle w:val="ListParagraph"/>
+        <w:numPr>
+          <w:ilvl w:val="0"/>
+          <w:numId w:val="108"/>
+        </w:numPr>
+      </w:pPr>
+      <w:r>
+        <w:rPr>
+          <w:i/>
+        </w:rPr>
+        <w:t>initS</w:t>
+      </w:r>
+      <w:r>
+        <w:rPr>
+          <w:i/>
+        </w:rPr>
+        <w:t>cale</w:t>
+      </w:r>
+      <w:r>
+        <w:t xml:space="preserve"> – </w:t>
+      </w:r>
+      <w:r>
+        <w:rPr>
+          <w:i/>
+        </w:rPr>
+        <w:t>Vector3</w:t>
+      </w:r>
+      <w:r>
+        <w:t xml:space="preserve">; </w:t>
+      </w:r>
+      <w:r>
+        <w:t xml:space="preserve">initial </w:t>
+      </w:r>
+      <w:r>
+        <w:t>scale</w:t>
+      </w:r>
+      <w:r>
+        <w:t xml:space="preserve"> in local space</w:t>
+      </w:r>
+    </w:p>
+    <w:p>
+      <w:pPr>
+        <w:pStyle w:val="ListParagraph"/>
+        <w:numPr>
+          <w:ilvl w:val="0"/>
+          <w:numId w:val="108"/>
+        </w:numPr>
+      </w:pPr>
+      <w:r>
+        <w:rPr>
+          <w:i/>
+          <w:lang w:val="hr-HR"/>
+        </w:rPr>
+        <w:t>tag</w:t>
+      </w:r>
+      <w:r>
+        <w:t xml:space="preserve"> – </w:t>
+      </w:r>
+      <w:r>
+        <w:t xml:space="preserve">(optional) </w:t>
+      </w:r>
+      <w:r>
+        <w:rPr>
+          <w:i/>
+        </w:rPr>
+        <w:t xml:space="preserve">enum </w:t>
+      </w:r>
+      <w:r>
+        <w:rPr>
+          <w:i/>
+        </w:rPr>
+        <w:t>BoneTag</w:t>
+      </w:r>
+      <w:r>
+        <w:t xml:space="preserve"> (possible values: </w:t>
+      </w:r>
+      <w:r>
+        <w:rPr>
+          <w:i/>
+        </w:rPr>
+        <w:t>Root</w:t>
+      </w:r>
+      <w:r>
+        <w:t xml:space="preserve">, </w:t>
+      </w:r>
+      <w:r>
+        <w:rPr>
+          <w:i/>
+        </w:rPr>
+        <w:t>Chest</w:t>
+      </w:r>
+      <w:r>
+        <w:t xml:space="preserve">, </w:t>
+      </w:r>
+      <w:r>
+        <w:rPr>
+          <w:i/>
+        </w:rPr>
+        <w:t>LShoulder</w:t>
+      </w:r>
+      <w:r>
+        <w:t>,</w:t>
+      </w:r>
+      <w:r>
+        <w:rPr>
+          <w:i/>
+        </w:rPr>
+        <w:t xml:space="preserve"> LElbow</w:t>
+      </w:r>
+      <w:r>
+        <w:t>,</w:t>
+      </w:r>
+      <w:r>
+        <w:t xml:space="preserve"> </w:t>
+      </w:r>
+      <w:r>
+        <w:rPr>
+          <w:i/>
+        </w:rPr>
+        <w:t>LWrist</w:t>
+      </w:r>
+      <w:r>
+        <w:t xml:space="preserve">, </w:t>
+      </w:r>
+      <w:r>
+        <w:rPr>
+          <w:i/>
+        </w:rPr>
+        <w:t>R</w:t>
+      </w:r>
+      <w:r>
+        <w:rPr>
+          <w:i/>
+        </w:rPr>
+        <w:t>Shoulder</w:t>
+      </w:r>
+      <w:r>
+        <w:t>,</w:t>
+      </w:r>
+      <w:r>
+        <w:rPr>
+          <w:i/>
+        </w:rPr>
+        <w:t xml:space="preserve"> </w:t>
+      </w:r>
+      <w:r>
+        <w:rPr>
+          <w:i/>
+        </w:rPr>
+        <w:t>R</w:t>
+      </w:r>
+      <w:r>
+        <w:rPr>
+          <w:i/>
+        </w:rPr>
+        <w:t>Elbow</w:t>
+      </w:r>
+      <w:r>
+        <w:t xml:space="preserve">, </w:t>
+      </w:r>
+      <w:r>
+        <w:rPr>
+          <w:i/>
+        </w:rPr>
+        <w:t>R</w:t>
+      </w:r>
+      <w:r>
+        <w:rPr>
+          <w:i/>
+        </w:rPr>
+        <w:t>Wrist</w:t>
+      </w:r>
+      <w:r>
+        <w:t xml:space="preserve">, </w:t>
+      </w:r>
+      <w:r>
+        <w:rPr>
+          <w:i/>
+        </w:rPr>
+        <w:t>L</w:t>
+      </w:r>
+      <w:r>
+        <w:rPr>
+          <w:i/>
+        </w:rPr>
+        <w:t>Hip</w:t>
+      </w:r>
+      <w:r>
+        <w:t>,</w:t>
+      </w:r>
+      <w:r>
+        <w:rPr>
+          <w:i/>
+        </w:rPr>
+        <w:t xml:space="preserve"> L</w:t>
+      </w:r>
+      <w:r>
+        <w:rPr>
+          <w:i/>
+        </w:rPr>
+        <w:t>Knee</w:t>
+      </w:r>
+      <w:r>
+        <w:t xml:space="preserve">, </w:t>
+      </w:r>
+      <w:r>
+        <w:rPr>
+          <w:i/>
+        </w:rPr>
+        <w:t>L</w:t>
+      </w:r>
+      <w:r>
+        <w:rPr>
+          <w:i/>
+        </w:rPr>
+        <w:t>Ankle</w:t>
+      </w:r>
+      <w:r>
+        <w:t xml:space="preserve">, </w:t>
+      </w:r>
+      <w:r>
+        <w:rPr>
+          <w:i/>
+        </w:rPr>
+        <w:t>R</w:t>
+      </w:r>
+      <w:r>
+        <w:rPr>
+          <w:i/>
+        </w:rPr>
+        <w:t>Hip</w:t>
+      </w:r>
+      <w:r>
+        <w:t>,</w:t>
+      </w:r>
+      <w:r>
+        <w:rPr>
+          <w:i/>
+        </w:rPr>
+        <w:t xml:space="preserve"> </w:t>
+      </w:r>
+      <w:r>
+        <w:rPr>
+          <w:i/>
+        </w:rPr>
+        <w:t>R</w:t>
+      </w:r>
+      <w:r>
+        <w:rPr>
+          <w:i/>
+        </w:rPr>
+        <w:t>Knee</w:t>
+      </w:r>
+      <w:r>
+        <w:t xml:space="preserve">, </w:t>
+      </w:r>
+      <w:r>
+        <w:rPr>
+          <w:i/>
+        </w:rPr>
+        <w:t>R</w:t>
+      </w:r>
+      <w:r>
+        <w:rPr>
+          <w:i/>
+        </w:rPr>
+        <w:t>Ankle</w:t>
+      </w:r>
+      <w:r>
+        <w:t>); semantic tag on the bone</w:t>
+      </w:r>
+    </w:p>
+    <w:p>
+      <w:r>
+        <w:t xml:space="preserve">The </w:t>
+      </w:r>
+      <w:r>
+        <w:rPr>
+          <w:i/>
+        </w:rPr>
+        <w:t>&lt;Bone&gt;</w:t>
+      </w:r>
+      <w:r>
+        <w:t xml:space="preserve"> element can have at most of the following child elements:</w:t>
+      </w:r>
+    </w:p>
+    <w:p>
+      <w:pPr>
+        <w:pStyle w:val="ListParagraph"/>
+        <w:numPr>
+          <w:ilvl w:val="0"/>
+          <w:numId w:val="109"/>
+        </w:numPr>
+      </w:pPr>
+      <w:r>
+        <w:rPr>
+          <w:i/>
+        </w:rPr>
+        <w:t>&lt;Children&gt;</w:t>
+      </w:r>
+      <w:r>
+        <w:t xml:space="preserve"> – (optional) specifies the child bones of the current bone</w:t>
+      </w:r>
+    </w:p>
+    <w:p>
+      <w:r>
+        <w:t xml:space="preserve">The </w:t>
+      </w:r>
+      <w:r>
+        <w:rPr>
+          <w:i/>
+        </w:rPr>
+        <w:t>&lt;Children&gt;</w:t>
+      </w:r>
+      <w:r>
+        <w:t xml:space="preserve"> element has no attributes. Its child elements are zero or more </w:t>
+      </w:r>
+      <w:r>
+        <w:rPr>
+          <w:i/>
+        </w:rPr>
+        <w:t>&lt;Bone&gt;</w:t>
+      </w:r>
+      <w:r>
+        <w:t xml:space="preserve"> elements.</w:t>
+      </w:r>
+    </w:p>
+    <w:p>
+      <w:pPr>
+        <w:pStyle w:val="Code"/>
+      </w:pPr>
+      <w:r>
+        <w:t>&lt;Bone id="0" name="Pelvis" initPosition="0 1 0" initOrientation="1 0 0 0" initScale="1 1 1" tag="Root"</w:t>
+      </w:r>
+      <w:r>
+        <w:t>&gt;</w:t>
+      </w:r>
+    </w:p>
+    <w:p>
+      <w:pPr>
+        <w:pStyle w:val="Code"/>
+      </w:pPr>
+      <w:r>
+        <w:tab/>
+        <w:t>&lt;</w:t>
+      </w:r>
+      <w:r>
+        <w:t>Children&gt;</w:t>
+      </w:r>
+    </w:p>
+    <w:p>
+      <w:pPr>
+        <w:pStyle w:val="Code"/>
+      </w:pPr>
+      <w:r>
+        <w:tab/>
+      </w:r>
+      <w:r>
+        <w:tab/>
+        <w:t xml:space="preserve">&lt;Bone id="1" name="lowerBack" </w:t>
+      </w:r>
+      <w:r>
+        <w:t xml:space="preserve">initPosition="0 </w:t>
+      </w:r>
+      <w:r>
+        <w:t>0.2</w:t>
+      </w:r>
+      <w:r>
+        <w:t xml:space="preserve"> </w:t>
+      </w:r>
+      <w:r>
+        <w:t>-</w:t>
+      </w:r>
+      <w:r>
+        <w:t>0</w:t>
+      </w:r>
+      <w:r>
+        <w:t>.04</w:t>
+      </w:r>
+      <w:r>
+        <w:t>" initOrientation="1 0 0 0" initScale="1 1 1"</w:t>
+      </w:r>
+      <w:r>
+        <w:t>&gt;</w:t>
+      </w:r>
+    </w:p>
+    <w:p>
+      <w:pPr>
+        <w:pStyle w:val="Code"/>
+      </w:pPr>
+      <w:r>
+        <w:tab/>
+      </w:r>
+      <w:r>
+        <w:tab/>
+      </w:r>
+      <w:r>
+        <w:tab/>
+        <w:t>...</w:t>
+      </w:r>
+    </w:p>
+    <w:p>
+      <w:pPr>
+        <w:pStyle w:val="Code"/>
+      </w:pPr>
+      <w:r>
+        <w:tab/>
+      </w:r>
+      <w:r>
+        <w:tab/>
+        <w:t>&lt;/Bone&gt;</w:t>
+      </w:r>
+    </w:p>
+    <w:p>
+      <w:pPr>
+        <w:pStyle w:val="Code"/>
+      </w:pPr>
+      <w:r>
+        <w:tab/>
+      </w:r>
+      <w:r>
+        <w:tab/>
+        <w:t>...</w:t>
+      </w:r>
+      <w:bookmarkStart w:id="3" w:name="_GoBack"/>
+      <w:bookmarkEnd w:id="3"/>
+    </w:p>
+    <w:p>
+      <w:pPr>
+        <w:pStyle w:val="Code"/>
+        <w:ind w:firstLine="720"/>
+      </w:pPr>
+      <w:r>
+        <w:t>&lt;/Children&gt;</w:t>
+      </w:r>
+    </w:p>
+    <w:p>
+      <w:pPr>
+        <w:pStyle w:val="Code"/>
+      </w:pPr>
+      <w:r>
+        <w:t>&lt;/Bones&gt;</w:t>
       </w:r>
     </w:p>
     <w:p>
@@ -9818,8 +10617,8 @@
         <w:t>TODO</w:t>
       </w:r>
     </w:p>
-    <w:bookmarkEnd w:id="0"/>
     <w:bookmarkEnd w:id="1"/>
+    <w:bookmarkEnd w:id="2"/>
     <w:p>
       <w:pPr>
         <w:pStyle w:val="Heading1"/>
@@ -9924,7 +10723,7 @@
       <w:rPr>
         <w:noProof/>
       </w:rPr>
-      <w:t>2</w:t>
+      <w:t>3</w:t>
     </w:r>
     <w:r>
       <w:rPr>
@@ -11426,6 +12225,119 @@
     </w:lvl>
   </w:abstractNum>
   <w:abstractNum w:abstractNumId="14">
+    <w:nsid w:val="115938C3"/>
+    <w:multiLevelType w:val="hybridMultilevel"/>
+    <w:tmpl w:val="8904C67E"/>
+    <w:lvl w:ilvl="0" w:tplc="04090001">
+      <w:start w:val="1"/>
+      <w:numFmt w:val="bullet"/>
+      <w:lvlText w:val=""/>
+      <w:lvlJc w:val="left"/>
+      <w:pPr>
+        <w:ind w:left="1440" w:hanging="360"/>
+      </w:pPr>
+      <w:rPr>
+        <w:rFonts w:ascii="Symbol" w:hAnsi="Symbol" w:hint="default"/>
+      </w:rPr>
+    </w:lvl>
+    <w:lvl w:ilvl="1" w:tplc="04090003" w:tentative="1">
+      <w:start w:val="1"/>
+      <w:numFmt w:val="bullet"/>
+      <w:lvlText w:val="o"/>
+      <w:lvlJc w:val="left"/>
+      <w:pPr>
+        <w:ind w:left="2160" w:hanging="360"/>
+      </w:pPr>
+      <w:rPr>
+        <w:rFonts w:ascii="Courier New" w:hAnsi="Courier New" w:cs="Courier New" w:hint="default"/>
+      </w:rPr>
+    </w:lvl>
+    <w:lvl w:ilvl="2" w:tplc="04090005" w:tentative="1">
+      <w:start w:val="1"/>
+      <w:numFmt w:val="bullet"/>
+      <w:lvlText w:val=""/>
+      <w:lvlJc w:val="left"/>
+      <w:pPr>
+        <w:ind w:left="2880" w:hanging="360"/>
+      </w:pPr>
+      <w:rPr>
+        <w:rFonts w:ascii="Wingdings" w:hAnsi="Wingdings" w:hint="default"/>
+      </w:rPr>
+    </w:lvl>
+    <w:lvl w:ilvl="3" w:tplc="04090001" w:tentative="1">
+      <w:start w:val="1"/>
+      <w:numFmt w:val="bullet"/>
+      <w:lvlText w:val=""/>
+      <w:lvlJc w:val="left"/>
+      <w:pPr>
+        <w:ind w:left="3600" w:hanging="360"/>
+      </w:pPr>
+      <w:rPr>
+        <w:rFonts w:ascii="Symbol" w:hAnsi="Symbol" w:hint="default"/>
+      </w:rPr>
+    </w:lvl>
+    <w:lvl w:ilvl="4" w:tplc="04090003" w:tentative="1">
+      <w:start w:val="1"/>
+      <w:numFmt w:val="bullet"/>
+      <w:lvlText w:val="o"/>
+      <w:lvlJc w:val="left"/>
+      <w:pPr>
+        <w:ind w:left="4320" w:hanging="360"/>
+      </w:pPr>
+      <w:rPr>
+        <w:rFonts w:ascii="Courier New" w:hAnsi="Courier New" w:cs="Courier New" w:hint="default"/>
+      </w:rPr>
+    </w:lvl>
+    <w:lvl w:ilvl="5" w:tplc="04090005" w:tentative="1">
+      <w:start w:val="1"/>
+      <w:numFmt w:val="bullet"/>
+      <w:lvlText w:val=""/>
+      <w:lvlJc w:val="left"/>
+      <w:pPr>
+        <w:ind w:left="5040" w:hanging="360"/>
+      </w:pPr>
+      <w:rPr>
+        <w:rFonts w:ascii="Wingdings" w:hAnsi="Wingdings" w:hint="default"/>
+      </w:rPr>
+    </w:lvl>
+    <w:lvl w:ilvl="6" w:tplc="04090001" w:tentative="1">
+      <w:start w:val="1"/>
+      <w:numFmt w:val="bullet"/>
+      <w:lvlText w:val=""/>
+      <w:lvlJc w:val="left"/>
+      <w:pPr>
+        <w:ind w:left="5760" w:hanging="360"/>
+      </w:pPr>
+      <w:rPr>
+        <w:rFonts w:ascii="Symbol" w:hAnsi="Symbol" w:hint="default"/>
+      </w:rPr>
+    </w:lvl>
+    <w:lvl w:ilvl="7" w:tplc="04090003" w:tentative="1">
+      <w:start w:val="1"/>
+      <w:numFmt w:val="bullet"/>
+      <w:lvlText w:val="o"/>
+      <w:lvlJc w:val="left"/>
+      <w:pPr>
+        <w:ind w:left="6480" w:hanging="360"/>
+      </w:pPr>
+      <w:rPr>
+        <w:rFonts w:ascii="Courier New" w:hAnsi="Courier New" w:cs="Courier New" w:hint="default"/>
+      </w:rPr>
+    </w:lvl>
+    <w:lvl w:ilvl="8" w:tplc="04090005" w:tentative="1">
+      <w:start w:val="1"/>
+      <w:numFmt w:val="bullet"/>
+      <w:lvlText w:val=""/>
+      <w:lvlJc w:val="left"/>
+      <w:pPr>
+        <w:ind w:left="7200" w:hanging="360"/>
+      </w:pPr>
+      <w:rPr>
+        <w:rFonts w:ascii="Wingdings" w:hAnsi="Wingdings" w:hint="default"/>
+      </w:rPr>
+    </w:lvl>
+  </w:abstractNum>
+  <w:abstractNum w:abstractNumId="15">
     <w:nsid w:val="116927B9"/>
     <w:multiLevelType w:val="hybridMultilevel"/>
     <w:tmpl w:val="AAB8D684"/>
@@ -11511,7 +12423,7 @@
       </w:pPr>
     </w:lvl>
   </w:abstractNum>
-  <w:abstractNum w:abstractNumId="15">
+  <w:abstractNum w:abstractNumId="16">
     <w:nsid w:val="11D26713"/>
     <w:multiLevelType w:val="hybridMultilevel"/>
     <w:tmpl w:val="026AD7C0"/>
@@ -11624,7 +12536,7 @@
       </w:rPr>
     </w:lvl>
   </w:abstractNum>
-  <w:abstractNum w:abstractNumId="16">
+  <w:abstractNum w:abstractNumId="17">
     <w:nsid w:val="13833D8E"/>
     <w:multiLevelType w:val="hybridMultilevel"/>
     <w:tmpl w:val="459E3334"/>
@@ -11737,7 +12649,7 @@
       </w:rPr>
     </w:lvl>
   </w:abstractNum>
-  <w:abstractNum w:abstractNumId="17">
+  <w:abstractNum w:abstractNumId="18">
     <w:nsid w:val="14F07271"/>
     <w:multiLevelType w:val="hybridMultilevel"/>
     <w:tmpl w:val="3A5EBA8E"/>
@@ -11850,7 +12762,7 @@
       </w:rPr>
     </w:lvl>
   </w:abstractNum>
-  <w:abstractNum w:abstractNumId="18">
+  <w:abstractNum w:abstractNumId="19">
     <w:nsid w:val="158F5171"/>
     <w:multiLevelType w:val="hybridMultilevel"/>
     <w:tmpl w:val="3B442C76"/>
@@ -11936,7 +12848,7 @@
       </w:pPr>
     </w:lvl>
   </w:abstractNum>
-  <w:abstractNum w:abstractNumId="19">
+  <w:abstractNum w:abstractNumId="20">
     <w:nsid w:val="16EE6F44"/>
     <w:multiLevelType w:val="hybridMultilevel"/>
     <w:tmpl w:val="C9183B54"/>
@@ -12049,7 +12961,7 @@
       </w:rPr>
     </w:lvl>
   </w:abstractNum>
-  <w:abstractNum w:abstractNumId="20">
+  <w:abstractNum w:abstractNumId="21">
     <w:nsid w:val="17025A4B"/>
     <w:multiLevelType w:val="hybridMultilevel"/>
     <w:tmpl w:val="5792CE16"/>
@@ -12162,7 +13074,7 @@
       </w:rPr>
     </w:lvl>
   </w:abstractNum>
-  <w:abstractNum w:abstractNumId="21">
+  <w:abstractNum w:abstractNumId="22">
     <w:nsid w:val="1A1265BA"/>
     <w:multiLevelType w:val="hybridMultilevel"/>
     <w:tmpl w:val="1AE87B46"/>
@@ -12248,7 +13160,7 @@
       </w:pPr>
     </w:lvl>
   </w:abstractNum>
-  <w:abstractNum w:abstractNumId="22">
+  <w:abstractNum w:abstractNumId="23">
     <w:nsid w:val="1A195A78"/>
     <w:multiLevelType w:val="hybridMultilevel"/>
     <w:tmpl w:val="1A38241A"/>
@@ -12361,7 +13273,7 @@
       </w:rPr>
     </w:lvl>
   </w:abstractNum>
-  <w:abstractNum w:abstractNumId="23">
+  <w:abstractNum w:abstractNumId="24">
     <w:nsid w:val="1AFE2FA8"/>
     <w:multiLevelType w:val="hybridMultilevel"/>
     <w:tmpl w:val="E8B61AE2"/>
@@ -12474,7 +13386,7 @@
       </w:rPr>
     </w:lvl>
   </w:abstractNum>
-  <w:abstractNum w:abstractNumId="24">
+  <w:abstractNum w:abstractNumId="25">
     <w:nsid w:val="1C895B15"/>
     <w:multiLevelType w:val="hybridMultilevel"/>
     <w:tmpl w:val="FB00C710"/>
@@ -12587,7 +13499,7 @@
       </w:rPr>
     </w:lvl>
   </w:abstractNum>
-  <w:abstractNum w:abstractNumId="25">
+  <w:abstractNum w:abstractNumId="26">
     <w:nsid w:val="1E9C7ED1"/>
     <w:multiLevelType w:val="hybridMultilevel"/>
     <w:tmpl w:val="EFAE6CFA"/>
@@ -12673,7 +13585,7 @@
       </w:pPr>
     </w:lvl>
   </w:abstractNum>
-  <w:abstractNum w:abstractNumId="26">
+  <w:abstractNum w:abstractNumId="27">
     <w:nsid w:val="22067D1A"/>
     <w:multiLevelType w:val="hybridMultilevel"/>
     <w:tmpl w:val="363E6E70"/>
@@ -12786,7 +13698,7 @@
       </w:rPr>
     </w:lvl>
   </w:abstractNum>
-  <w:abstractNum w:abstractNumId="27">
+  <w:abstractNum w:abstractNumId="28">
     <w:nsid w:val="22DF7561"/>
     <w:multiLevelType w:val="hybridMultilevel"/>
     <w:tmpl w:val="B30E9030"/>
@@ -12899,7 +13811,7 @@
       </w:rPr>
     </w:lvl>
   </w:abstractNum>
-  <w:abstractNum w:abstractNumId="28">
+  <w:abstractNum w:abstractNumId="29">
     <w:nsid w:val="238259B3"/>
     <w:multiLevelType w:val="hybridMultilevel"/>
     <w:tmpl w:val="F4724CDA"/>
@@ -13012,7 +13924,7 @@
       </w:rPr>
     </w:lvl>
   </w:abstractNum>
-  <w:abstractNum w:abstractNumId="29">
+  <w:abstractNum w:abstractNumId="30">
     <w:nsid w:val="2383123D"/>
     <w:multiLevelType w:val="hybridMultilevel"/>
     <w:tmpl w:val="9F425808"/>
@@ -13098,7 +14010,7 @@
       </w:pPr>
     </w:lvl>
   </w:abstractNum>
-  <w:abstractNum w:abstractNumId="30">
+  <w:abstractNum w:abstractNumId="31">
     <w:nsid w:val="256256F0"/>
     <w:multiLevelType w:val="hybridMultilevel"/>
     <w:tmpl w:val="009E2974"/>
@@ -13211,7 +14123,7 @@
       </w:rPr>
     </w:lvl>
   </w:abstractNum>
-  <w:abstractNum w:abstractNumId="31">
+  <w:abstractNum w:abstractNumId="32">
     <w:nsid w:val="25A44841"/>
     <w:multiLevelType w:val="hybridMultilevel"/>
     <w:tmpl w:val="54526548"/>
@@ -13297,7 +14209,7 @@
       </w:pPr>
     </w:lvl>
   </w:abstractNum>
-  <w:abstractNum w:abstractNumId="32">
+  <w:abstractNum w:abstractNumId="33">
     <w:nsid w:val="26EB3AC1"/>
     <w:multiLevelType w:val="hybridMultilevel"/>
     <w:tmpl w:val="8C3665AA"/>
@@ -13410,7 +14322,7 @@
       </w:rPr>
     </w:lvl>
   </w:abstractNum>
-  <w:abstractNum w:abstractNumId="33">
+  <w:abstractNum w:abstractNumId="34">
     <w:nsid w:val="272C7782"/>
     <w:multiLevelType w:val="hybridMultilevel"/>
     <w:tmpl w:val="1BFE486E"/>
@@ -13496,7 +14408,120 @@
       </w:pPr>
     </w:lvl>
   </w:abstractNum>
-  <w:abstractNum w:abstractNumId="34">
+  <w:abstractNum w:abstractNumId="35">
+    <w:nsid w:val="275D4CE6"/>
+    <w:multiLevelType w:val="hybridMultilevel"/>
+    <w:tmpl w:val="BC78D942"/>
+    <w:lvl w:ilvl="0" w:tplc="04090001">
+      <w:start w:val="1"/>
+      <w:numFmt w:val="bullet"/>
+      <w:lvlText w:val=""/>
+      <w:lvlJc w:val="left"/>
+      <w:pPr>
+        <w:ind w:left="1440" w:hanging="360"/>
+      </w:pPr>
+      <w:rPr>
+        <w:rFonts w:ascii="Symbol" w:hAnsi="Symbol" w:hint="default"/>
+      </w:rPr>
+    </w:lvl>
+    <w:lvl w:ilvl="1" w:tplc="04090003" w:tentative="1">
+      <w:start w:val="1"/>
+      <w:numFmt w:val="bullet"/>
+      <w:lvlText w:val="o"/>
+      <w:lvlJc w:val="left"/>
+      <w:pPr>
+        <w:ind w:left="2160" w:hanging="360"/>
+      </w:pPr>
+      <w:rPr>
+        <w:rFonts w:ascii="Courier New" w:hAnsi="Courier New" w:cs="Courier New" w:hint="default"/>
+      </w:rPr>
+    </w:lvl>
+    <w:lvl w:ilvl="2" w:tplc="04090005" w:tentative="1">
+      <w:start w:val="1"/>
+      <w:numFmt w:val="bullet"/>
+      <w:lvlText w:val=""/>
+      <w:lvlJc w:val="left"/>
+      <w:pPr>
+        <w:ind w:left="2880" w:hanging="360"/>
+      </w:pPr>
+      <w:rPr>
+        <w:rFonts w:ascii="Wingdings" w:hAnsi="Wingdings" w:hint="default"/>
+      </w:rPr>
+    </w:lvl>
+    <w:lvl w:ilvl="3" w:tplc="04090001" w:tentative="1">
+      <w:start w:val="1"/>
+      <w:numFmt w:val="bullet"/>
+      <w:lvlText w:val=""/>
+      <w:lvlJc w:val="left"/>
+      <w:pPr>
+        <w:ind w:left="3600" w:hanging="360"/>
+      </w:pPr>
+      <w:rPr>
+        <w:rFonts w:ascii="Symbol" w:hAnsi="Symbol" w:hint="default"/>
+      </w:rPr>
+    </w:lvl>
+    <w:lvl w:ilvl="4" w:tplc="04090003" w:tentative="1">
+      <w:start w:val="1"/>
+      <w:numFmt w:val="bullet"/>
+      <w:lvlText w:val="o"/>
+      <w:lvlJc w:val="left"/>
+      <w:pPr>
+        <w:ind w:left="4320" w:hanging="360"/>
+      </w:pPr>
+      <w:rPr>
+        <w:rFonts w:ascii="Courier New" w:hAnsi="Courier New" w:cs="Courier New" w:hint="default"/>
+      </w:rPr>
+    </w:lvl>
+    <w:lvl w:ilvl="5" w:tplc="04090005" w:tentative="1">
+      <w:start w:val="1"/>
+      <w:numFmt w:val="bullet"/>
+      <w:lvlText w:val=""/>
+      <w:lvlJc w:val="left"/>
+      <w:pPr>
+        <w:ind w:left="5040" w:hanging="360"/>
+      </w:pPr>
+      <w:rPr>
+        <w:rFonts w:ascii="Wingdings" w:hAnsi="Wingdings" w:hint="default"/>
+      </w:rPr>
+    </w:lvl>
+    <w:lvl w:ilvl="6" w:tplc="04090001" w:tentative="1">
+      <w:start w:val="1"/>
+      <w:numFmt w:val="bullet"/>
+      <w:lvlText w:val=""/>
+      <w:lvlJc w:val="left"/>
+      <w:pPr>
+        <w:ind w:left="5760" w:hanging="360"/>
+      </w:pPr>
+      <w:rPr>
+        <w:rFonts w:ascii="Symbol" w:hAnsi="Symbol" w:hint="default"/>
+      </w:rPr>
+    </w:lvl>
+    <w:lvl w:ilvl="7" w:tplc="04090003" w:tentative="1">
+      <w:start w:val="1"/>
+      <w:numFmt w:val="bullet"/>
+      <w:lvlText w:val="o"/>
+      <w:lvlJc w:val="left"/>
+      <w:pPr>
+        <w:ind w:left="6480" w:hanging="360"/>
+      </w:pPr>
+      <w:rPr>
+        <w:rFonts w:ascii="Courier New" w:hAnsi="Courier New" w:cs="Courier New" w:hint="default"/>
+      </w:rPr>
+    </w:lvl>
+    <w:lvl w:ilvl="8" w:tplc="04090005" w:tentative="1">
+      <w:start w:val="1"/>
+      <w:numFmt w:val="bullet"/>
+      <w:lvlText w:val=""/>
+      <w:lvlJc w:val="left"/>
+      <w:pPr>
+        <w:ind w:left="7200" w:hanging="360"/>
+      </w:pPr>
+      <w:rPr>
+        <w:rFonts w:ascii="Wingdings" w:hAnsi="Wingdings" w:hint="default"/>
+      </w:rPr>
+    </w:lvl>
+  </w:abstractNum>
+  <w:abstractNum w:abstractNumId="36">
     <w:nsid w:val="27A64C2F"/>
     <w:multiLevelType w:val="hybridMultilevel"/>
     <w:tmpl w:val="BCF6DFD6"/>
@@ -13582,7 +14607,7 @@
       </w:pPr>
     </w:lvl>
   </w:abstractNum>
-  <w:abstractNum w:abstractNumId="35">
+  <w:abstractNum w:abstractNumId="37">
     <w:nsid w:val="27C01BEC"/>
     <w:multiLevelType w:val="hybridMultilevel"/>
     <w:tmpl w:val="BC6884EE"/>
@@ -13695,7 +14720,7 @@
       </w:rPr>
     </w:lvl>
   </w:abstractNum>
-  <w:abstractNum w:abstractNumId="36">
+  <w:abstractNum w:abstractNumId="38">
     <w:nsid w:val="28DF305A"/>
     <w:multiLevelType w:val="hybridMultilevel"/>
     <w:tmpl w:val="CC7AE20E"/>
@@ -13808,7 +14833,7 @@
       </w:rPr>
     </w:lvl>
   </w:abstractNum>
-  <w:abstractNum w:abstractNumId="37">
+  <w:abstractNum w:abstractNumId="39">
     <w:nsid w:val="292650C4"/>
     <w:multiLevelType w:val="hybridMultilevel"/>
     <w:tmpl w:val="48382426"/>
@@ -13921,7 +14946,7 @@
       </w:rPr>
     </w:lvl>
   </w:abstractNum>
-  <w:abstractNum w:abstractNumId="38">
+  <w:abstractNum w:abstractNumId="40">
     <w:nsid w:val="29723C64"/>
     <w:multiLevelType w:val="hybridMultilevel"/>
     <w:tmpl w:val="5492C58E"/>
@@ -14034,7 +15059,7 @@
       </w:rPr>
     </w:lvl>
   </w:abstractNum>
-  <w:abstractNum w:abstractNumId="39">
+  <w:abstractNum w:abstractNumId="41">
     <w:nsid w:val="2D59749D"/>
     <w:multiLevelType w:val="hybridMultilevel"/>
     <w:tmpl w:val="0DFA8904"/>
@@ -14120,7 +15145,7 @@
       </w:pPr>
     </w:lvl>
   </w:abstractNum>
-  <w:abstractNum w:abstractNumId="40">
+  <w:abstractNum w:abstractNumId="42">
     <w:nsid w:val="316946F0"/>
     <w:multiLevelType w:val="hybridMultilevel"/>
     <w:tmpl w:val="2E1664EE"/>
@@ -14206,7 +15231,7 @@
       </w:pPr>
     </w:lvl>
   </w:abstractNum>
-  <w:abstractNum w:abstractNumId="41">
+  <w:abstractNum w:abstractNumId="43">
     <w:nsid w:val="319B3156"/>
     <w:multiLevelType w:val="hybridMultilevel"/>
     <w:tmpl w:val="DE7CB686"/>
@@ -14292,7 +15317,7 @@
       </w:pPr>
     </w:lvl>
   </w:abstractNum>
-  <w:abstractNum w:abstractNumId="42">
+  <w:abstractNum w:abstractNumId="44">
     <w:nsid w:val="31A301D0"/>
     <w:multiLevelType w:val="hybridMultilevel"/>
     <w:tmpl w:val="AAB8D684"/>
@@ -14378,7 +15403,7 @@
       </w:pPr>
     </w:lvl>
   </w:abstractNum>
-  <w:abstractNum w:abstractNumId="43">
+  <w:abstractNum w:abstractNumId="45">
     <w:nsid w:val="32ED63D7"/>
     <w:multiLevelType w:val="hybridMultilevel"/>
     <w:tmpl w:val="FDB48334"/>
@@ -14491,7 +15516,7 @@
       </w:rPr>
     </w:lvl>
   </w:abstractNum>
-  <w:abstractNum w:abstractNumId="44">
+  <w:abstractNum w:abstractNumId="46">
     <w:nsid w:val="34C64210"/>
     <w:multiLevelType w:val="hybridMultilevel"/>
     <w:tmpl w:val="21E004CA"/>
@@ -14604,7 +15629,7 @@
       </w:rPr>
     </w:lvl>
   </w:abstractNum>
-  <w:abstractNum w:abstractNumId="45">
+  <w:abstractNum w:abstractNumId="47">
     <w:nsid w:val="37870061"/>
     <w:multiLevelType w:val="hybridMultilevel"/>
     <w:tmpl w:val="0AF6FC94"/>
@@ -14717,7 +15742,7 @@
       </w:rPr>
     </w:lvl>
   </w:abstractNum>
-  <w:abstractNum w:abstractNumId="46">
+  <w:abstractNum w:abstractNumId="48">
     <w:nsid w:val="37C23E08"/>
     <w:multiLevelType w:val="hybridMultilevel"/>
     <w:tmpl w:val="063EFC3A"/>
@@ -14830,7 +15855,7 @@
       </w:rPr>
     </w:lvl>
   </w:abstractNum>
-  <w:abstractNum w:abstractNumId="47">
+  <w:abstractNum w:abstractNumId="49">
     <w:nsid w:val="39BD4C0C"/>
     <w:multiLevelType w:val="hybridMultilevel"/>
     <w:tmpl w:val="66DC69AA"/>
@@ -14943,7 +15968,7 @@
       </w:rPr>
     </w:lvl>
   </w:abstractNum>
-  <w:abstractNum w:abstractNumId="48">
+  <w:abstractNum w:abstractNumId="50">
     <w:nsid w:val="3A0B7D01"/>
     <w:multiLevelType w:val="hybridMultilevel"/>
     <w:tmpl w:val="D9BA474E"/>
@@ -15056,7 +16081,7 @@
       </w:rPr>
     </w:lvl>
   </w:abstractNum>
-  <w:abstractNum w:abstractNumId="49">
+  <w:abstractNum w:abstractNumId="51">
     <w:nsid w:val="3AB206FE"/>
     <w:multiLevelType w:val="hybridMultilevel"/>
     <w:tmpl w:val="CDE2CF70"/>
@@ -15169,7 +16194,7 @@
       </w:rPr>
     </w:lvl>
   </w:abstractNum>
-  <w:abstractNum w:abstractNumId="50">
+  <w:abstractNum w:abstractNumId="52">
     <w:nsid w:val="3B184E0A"/>
     <w:multiLevelType w:val="hybridMultilevel"/>
     <w:tmpl w:val="14881D9E"/>
@@ -15255,7 +16280,7 @@
       </w:pPr>
     </w:lvl>
   </w:abstractNum>
-  <w:abstractNum w:abstractNumId="51">
+  <w:abstractNum w:abstractNumId="53">
     <w:nsid w:val="3B9D462B"/>
     <w:multiLevelType w:val="hybridMultilevel"/>
     <w:tmpl w:val="29E6D62E"/>
@@ -15368,7 +16393,7 @@
       </w:rPr>
     </w:lvl>
   </w:abstractNum>
-  <w:abstractNum w:abstractNumId="52">
+  <w:abstractNum w:abstractNumId="54">
     <w:nsid w:val="3B9F7E3A"/>
     <w:multiLevelType w:val="hybridMultilevel"/>
     <w:tmpl w:val="8D567DA6"/>
@@ -15481,7 +16506,7 @@
       </w:rPr>
     </w:lvl>
   </w:abstractNum>
-  <w:abstractNum w:abstractNumId="53">
+  <w:abstractNum w:abstractNumId="55">
     <w:nsid w:val="3C0E1D90"/>
     <w:multiLevelType w:val="hybridMultilevel"/>
     <w:tmpl w:val="B624F2FC"/>
@@ -15594,7 +16619,7 @@
       </w:rPr>
     </w:lvl>
   </w:abstractNum>
-  <w:abstractNum w:abstractNumId="54">
+  <w:abstractNum w:abstractNumId="56">
     <w:nsid w:val="3CA11A4F"/>
     <w:multiLevelType w:val="hybridMultilevel"/>
     <w:tmpl w:val="59884556"/>
@@ -15707,7 +16732,7 @@
       </w:rPr>
     </w:lvl>
   </w:abstractNum>
-  <w:abstractNum w:abstractNumId="55">
+  <w:abstractNum w:abstractNumId="57">
     <w:nsid w:val="3D274350"/>
     <w:multiLevelType w:val="hybridMultilevel"/>
     <w:tmpl w:val="13120C16"/>
@@ -15793,7 +16818,7 @@
       </w:pPr>
     </w:lvl>
   </w:abstractNum>
-  <w:abstractNum w:abstractNumId="56">
+  <w:abstractNum w:abstractNumId="58">
     <w:nsid w:val="3DF36419"/>
     <w:multiLevelType w:val="hybridMultilevel"/>
     <w:tmpl w:val="9FC27684"/>
@@ -15879,7 +16904,7 @@
       </w:pPr>
     </w:lvl>
   </w:abstractNum>
-  <w:abstractNum w:abstractNumId="57">
+  <w:abstractNum w:abstractNumId="59">
     <w:nsid w:val="3E5A31FA"/>
     <w:multiLevelType w:val="hybridMultilevel"/>
     <w:tmpl w:val="E8FE07FA"/>
@@ -15992,7 +17017,7 @@
       </w:rPr>
     </w:lvl>
   </w:abstractNum>
-  <w:abstractNum w:abstractNumId="58">
+  <w:abstractNum w:abstractNumId="60">
     <w:nsid w:val="40F07CCF"/>
     <w:multiLevelType w:val="hybridMultilevel"/>
     <w:tmpl w:val="D7A45FDC"/>
@@ -16078,7 +17103,7 @@
       </w:pPr>
     </w:lvl>
   </w:abstractNum>
-  <w:abstractNum w:abstractNumId="59">
+  <w:abstractNum w:abstractNumId="61">
     <w:nsid w:val="42D10BB8"/>
     <w:multiLevelType w:val="hybridMultilevel"/>
     <w:tmpl w:val="1AE87B46"/>
@@ -16164,7 +17189,7 @@
       </w:pPr>
     </w:lvl>
   </w:abstractNum>
-  <w:abstractNum w:abstractNumId="60">
+  <w:abstractNum w:abstractNumId="62">
     <w:nsid w:val="451B4F80"/>
     <w:multiLevelType w:val="hybridMultilevel"/>
     <w:tmpl w:val="9460CDEC"/>
@@ -16277,7 +17302,7 @@
       </w:rPr>
     </w:lvl>
   </w:abstractNum>
-  <w:abstractNum w:abstractNumId="61">
+  <w:abstractNum w:abstractNumId="63">
     <w:nsid w:val="47A420BE"/>
     <w:multiLevelType w:val="hybridMultilevel"/>
     <w:tmpl w:val="C0505BC2"/>
@@ -16363,7 +17388,7 @@
       </w:pPr>
     </w:lvl>
   </w:abstractNum>
-  <w:abstractNum w:abstractNumId="62">
+  <w:abstractNum w:abstractNumId="64">
     <w:nsid w:val="48477F4A"/>
     <w:multiLevelType w:val="hybridMultilevel"/>
     <w:tmpl w:val="0FDAA412"/>
@@ -16476,7 +17501,7 @@
       </w:rPr>
     </w:lvl>
   </w:abstractNum>
-  <w:abstractNum w:abstractNumId="63">
+  <w:abstractNum w:abstractNumId="65">
     <w:nsid w:val="4860433C"/>
     <w:multiLevelType w:val="hybridMultilevel"/>
     <w:tmpl w:val="436E2406"/>
@@ -16589,7 +17614,7 @@
       </w:rPr>
     </w:lvl>
   </w:abstractNum>
-  <w:abstractNum w:abstractNumId="64">
+  <w:abstractNum w:abstractNumId="66">
     <w:nsid w:val="492B3C15"/>
     <w:multiLevelType w:val="hybridMultilevel"/>
     <w:tmpl w:val="1AE87B46"/>
@@ -16675,7 +17700,7 @@
       </w:pPr>
     </w:lvl>
   </w:abstractNum>
-  <w:abstractNum w:abstractNumId="65">
+  <w:abstractNum w:abstractNumId="67">
     <w:nsid w:val="4C133BDA"/>
     <w:multiLevelType w:val="hybridMultilevel"/>
     <w:tmpl w:val="BE345346"/>
@@ -16788,7 +17813,7 @@
       </w:rPr>
     </w:lvl>
   </w:abstractNum>
-  <w:abstractNum w:abstractNumId="66">
+  <w:abstractNum w:abstractNumId="68">
     <w:nsid w:val="4E0F5339"/>
     <w:multiLevelType w:val="hybridMultilevel"/>
     <w:tmpl w:val="1346E75A"/>
@@ -16874,7 +17899,7 @@
       </w:pPr>
     </w:lvl>
   </w:abstractNum>
-  <w:abstractNum w:abstractNumId="67">
+  <w:abstractNum w:abstractNumId="69">
     <w:nsid w:val="4E351612"/>
     <w:multiLevelType w:val="hybridMultilevel"/>
     <w:tmpl w:val="DCF09824"/>
@@ -16987,7 +18012,7 @@
       </w:rPr>
     </w:lvl>
   </w:abstractNum>
-  <w:abstractNum w:abstractNumId="68">
+  <w:abstractNum w:abstractNumId="70">
     <w:nsid w:val="50B900E9"/>
     <w:multiLevelType w:val="hybridMultilevel"/>
     <w:tmpl w:val="12AA6B9C"/>
@@ -17073,7 +18098,7 @@
       </w:pPr>
     </w:lvl>
   </w:abstractNum>
-  <w:abstractNum w:abstractNumId="69">
+  <w:abstractNum w:abstractNumId="71">
     <w:nsid w:val="50EB1F46"/>
     <w:multiLevelType w:val="hybridMultilevel"/>
     <w:tmpl w:val="E7C889B8"/>
@@ -17186,7 +18211,7 @@
       </w:rPr>
     </w:lvl>
   </w:abstractNum>
-  <w:abstractNum w:abstractNumId="70">
+  <w:abstractNum w:abstractNumId="72">
     <w:nsid w:val="533301BB"/>
     <w:multiLevelType w:val="hybridMultilevel"/>
     <w:tmpl w:val="1D825DFE"/>
@@ -17299,7 +18324,7 @@
       </w:rPr>
     </w:lvl>
   </w:abstractNum>
-  <w:abstractNum w:abstractNumId="71">
+  <w:abstractNum w:abstractNumId="73">
     <w:nsid w:val="536178DC"/>
     <w:multiLevelType w:val="hybridMultilevel"/>
     <w:tmpl w:val="10DE75B0"/>
@@ -17412,7 +18437,7 @@
       </w:rPr>
     </w:lvl>
   </w:abstractNum>
-  <w:abstractNum w:abstractNumId="72">
+  <w:abstractNum w:abstractNumId="74">
     <w:nsid w:val="55781C48"/>
     <w:multiLevelType w:val="hybridMultilevel"/>
     <w:tmpl w:val="3ADC5D08"/>
@@ -17525,7 +18550,7 @@
       </w:rPr>
     </w:lvl>
   </w:abstractNum>
-  <w:abstractNum w:abstractNumId="73">
+  <w:abstractNum w:abstractNumId="75">
     <w:nsid w:val="55DB6A75"/>
     <w:multiLevelType w:val="hybridMultilevel"/>
     <w:tmpl w:val="B9E87DA0"/>
@@ -17638,7 +18663,7 @@
       </w:rPr>
     </w:lvl>
   </w:abstractNum>
-  <w:abstractNum w:abstractNumId="74">
+  <w:abstractNum w:abstractNumId="76">
     <w:nsid w:val="561C36BE"/>
     <w:multiLevelType w:val="multilevel"/>
     <w:tmpl w:val="04090025"/>
@@ -17731,7 +18756,7 @@
       </w:pPr>
     </w:lvl>
   </w:abstractNum>
-  <w:abstractNum w:abstractNumId="75">
+  <w:abstractNum w:abstractNumId="77">
     <w:nsid w:val="56DE4A6B"/>
     <w:multiLevelType w:val="hybridMultilevel"/>
     <w:tmpl w:val="10DE75B0"/>
@@ -17844,7 +18869,7 @@
       </w:rPr>
     </w:lvl>
   </w:abstractNum>
-  <w:abstractNum w:abstractNumId="76">
+  <w:abstractNum w:abstractNumId="78">
     <w:nsid w:val="598E5767"/>
     <w:multiLevelType w:val="hybridMultilevel"/>
     <w:tmpl w:val="AFFA99C0"/>
@@ -17957,7 +18982,7 @@
       </w:rPr>
     </w:lvl>
   </w:abstractNum>
-  <w:abstractNum w:abstractNumId="77">
+  <w:abstractNum w:abstractNumId="79">
     <w:nsid w:val="59DB66EA"/>
     <w:multiLevelType w:val="hybridMultilevel"/>
     <w:tmpl w:val="CE26FDBE"/>
@@ -18070,7 +19095,7 @@
       </w:rPr>
     </w:lvl>
   </w:abstractNum>
-  <w:abstractNum w:abstractNumId="78">
+  <w:abstractNum w:abstractNumId="80">
     <w:nsid w:val="5BE07890"/>
     <w:multiLevelType w:val="hybridMultilevel"/>
     <w:tmpl w:val="F28478D2"/>
@@ -18156,7 +19181,7 @@
       </w:pPr>
     </w:lvl>
   </w:abstractNum>
-  <w:abstractNum w:abstractNumId="79">
+  <w:abstractNum w:abstractNumId="81">
     <w:nsid w:val="5D357E58"/>
     <w:multiLevelType w:val="hybridMultilevel"/>
     <w:tmpl w:val="B3E60348"/>
@@ -18269,7 +19294,7 @@
       </w:rPr>
     </w:lvl>
   </w:abstractNum>
-  <w:abstractNum w:abstractNumId="80">
+  <w:abstractNum w:abstractNumId="82">
     <w:nsid w:val="5FA91B2A"/>
     <w:multiLevelType w:val="hybridMultilevel"/>
     <w:tmpl w:val="049E5AA0"/>
@@ -18382,7 +19407,7 @@
       </w:rPr>
     </w:lvl>
   </w:abstractNum>
-  <w:abstractNum w:abstractNumId="81">
+  <w:abstractNum w:abstractNumId="83">
     <w:nsid w:val="600035D3"/>
     <w:multiLevelType w:val="hybridMultilevel"/>
     <w:tmpl w:val="429A94A6"/>
@@ -18495,7 +19520,7 @@
       </w:rPr>
     </w:lvl>
   </w:abstractNum>
-  <w:abstractNum w:abstractNumId="82">
+  <w:abstractNum w:abstractNumId="84">
     <w:nsid w:val="63381546"/>
     <w:multiLevelType w:val="hybridMultilevel"/>
     <w:tmpl w:val="9692CA5C"/>
@@ -18608,7 +19633,7 @@
       </w:rPr>
     </w:lvl>
   </w:abstractNum>
-  <w:abstractNum w:abstractNumId="83">
+  <w:abstractNum w:abstractNumId="85">
     <w:nsid w:val="64141191"/>
     <w:multiLevelType w:val="hybridMultilevel"/>
     <w:tmpl w:val="3B8CEDC2"/>
@@ -18694,7 +19719,7 @@
       </w:pPr>
     </w:lvl>
   </w:abstractNum>
-  <w:abstractNum w:abstractNumId="84">
+  <w:abstractNum w:abstractNumId="86">
     <w:nsid w:val="65AD622F"/>
     <w:multiLevelType w:val="hybridMultilevel"/>
     <w:tmpl w:val="CFE2C5EC"/>
@@ -18807,7 +19832,7 @@
       </w:rPr>
     </w:lvl>
   </w:abstractNum>
-  <w:abstractNum w:abstractNumId="85">
+  <w:abstractNum w:abstractNumId="87">
     <w:nsid w:val="6C414463"/>
     <w:multiLevelType w:val="hybridMultilevel"/>
     <w:tmpl w:val="1BFE486E"/>
@@ -18893,7 +19918,7 @@
       </w:pPr>
     </w:lvl>
   </w:abstractNum>
-  <w:abstractNum w:abstractNumId="86">
+  <w:abstractNum w:abstractNumId="88">
     <w:nsid w:val="6EE17E02"/>
     <w:multiLevelType w:val="hybridMultilevel"/>
     <w:tmpl w:val="F1084F62"/>
@@ -19006,7 +20031,7 @@
       </w:rPr>
     </w:lvl>
   </w:abstractNum>
-  <w:abstractNum w:abstractNumId="87">
+  <w:abstractNum w:abstractNumId="89">
     <w:nsid w:val="6F543354"/>
     <w:multiLevelType w:val="hybridMultilevel"/>
     <w:tmpl w:val="AF38633E"/>
@@ -19092,7 +20117,7 @@
       </w:pPr>
     </w:lvl>
   </w:abstractNum>
-  <w:abstractNum w:abstractNumId="88">
+  <w:abstractNum w:abstractNumId="90">
     <w:nsid w:val="722F3AFC"/>
     <w:multiLevelType w:val="hybridMultilevel"/>
     <w:tmpl w:val="CCCA0C6C"/>
@@ -19205,7 +20230,7 @@
       </w:rPr>
     </w:lvl>
   </w:abstractNum>
-  <w:abstractNum w:abstractNumId="89">
+  <w:abstractNum w:abstractNumId="91">
     <w:nsid w:val="72B97037"/>
     <w:multiLevelType w:val="hybridMultilevel"/>
     <w:tmpl w:val="8564C7B2"/>
@@ -19318,7 +20343,7 @@
       </w:rPr>
     </w:lvl>
   </w:abstractNum>
-  <w:abstractNum w:abstractNumId="90">
+  <w:abstractNum w:abstractNumId="92">
     <w:nsid w:val="75F62ACA"/>
     <w:multiLevelType w:val="hybridMultilevel"/>
     <w:tmpl w:val="970086EE"/>
@@ -19431,7 +20456,7 @@
       </w:rPr>
     </w:lvl>
   </w:abstractNum>
-  <w:abstractNum w:abstractNumId="91">
+  <w:abstractNum w:abstractNumId="93">
     <w:nsid w:val="76945772"/>
     <w:multiLevelType w:val="hybridMultilevel"/>
     <w:tmpl w:val="F28478D2"/>
@@ -19517,7 +20542,7 @@
       </w:pPr>
     </w:lvl>
   </w:abstractNum>
-  <w:abstractNum w:abstractNumId="92">
+  <w:abstractNum w:abstractNumId="94">
     <w:nsid w:val="76C705DA"/>
     <w:multiLevelType w:val="hybridMultilevel"/>
     <w:tmpl w:val="3A120F52"/>
@@ -19630,7 +20655,7 @@
       </w:rPr>
     </w:lvl>
   </w:abstractNum>
-  <w:abstractNum w:abstractNumId="93">
+  <w:abstractNum w:abstractNumId="95">
     <w:nsid w:val="77D87430"/>
     <w:multiLevelType w:val="multilevel"/>
     <w:tmpl w:val="5238ACE8"/>
@@ -19744,7 +20769,7 @@
       </w:rPr>
     </w:lvl>
   </w:abstractNum>
-  <w:abstractNum w:abstractNumId="94">
+  <w:abstractNum w:abstractNumId="96">
     <w:nsid w:val="77DA3254"/>
     <w:multiLevelType w:val="hybridMultilevel"/>
     <w:tmpl w:val="1346E75A"/>
@@ -19830,7 +20855,7 @@
       </w:pPr>
     </w:lvl>
   </w:abstractNum>
-  <w:abstractNum w:abstractNumId="95">
+  <w:abstractNum w:abstractNumId="97">
     <w:nsid w:val="78C72EF2"/>
     <w:multiLevelType w:val="hybridMultilevel"/>
     <w:tmpl w:val="1ABE629E"/>
@@ -19943,7 +20968,7 @@
       </w:rPr>
     </w:lvl>
   </w:abstractNum>
-  <w:abstractNum w:abstractNumId="96">
+  <w:abstractNum w:abstractNumId="98">
     <w:nsid w:val="78DD14DF"/>
     <w:multiLevelType w:val="hybridMultilevel"/>
     <w:tmpl w:val="ACC8F3B0"/>
@@ -20029,7 +21054,7 @@
       </w:pPr>
     </w:lvl>
   </w:abstractNum>
-  <w:abstractNum w:abstractNumId="97">
+  <w:abstractNum w:abstractNumId="99">
     <w:nsid w:val="796A2D8B"/>
     <w:multiLevelType w:val="hybridMultilevel"/>
     <w:tmpl w:val="BC9E7AA2"/>
@@ -20142,7 +21167,7 @@
       </w:rPr>
     </w:lvl>
   </w:abstractNum>
-  <w:abstractNum w:abstractNumId="98">
+  <w:abstractNum w:abstractNumId="100">
     <w:nsid w:val="7A100577"/>
     <w:multiLevelType w:val="hybridMultilevel"/>
     <w:tmpl w:val="CBE6C35A"/>
@@ -20255,7 +21280,7 @@
       </w:rPr>
     </w:lvl>
   </w:abstractNum>
-  <w:abstractNum w:abstractNumId="99">
+  <w:abstractNum w:abstractNumId="101">
     <w:nsid w:val="7A4331AA"/>
     <w:multiLevelType w:val="hybridMultilevel"/>
     <w:tmpl w:val="A3741BBE"/>
@@ -20344,7 +21369,7 @@
       </w:pPr>
     </w:lvl>
   </w:abstractNum>
-  <w:abstractNum w:abstractNumId="100">
+  <w:abstractNum w:abstractNumId="102">
     <w:nsid w:val="7A502958"/>
     <w:multiLevelType w:val="hybridMultilevel"/>
     <w:tmpl w:val="B47CA450"/>
@@ -20457,7 +21482,7 @@
       </w:rPr>
     </w:lvl>
   </w:abstractNum>
-  <w:abstractNum w:abstractNumId="101">
+  <w:abstractNum w:abstractNumId="103">
     <w:nsid w:val="7B291752"/>
     <w:multiLevelType w:val="hybridMultilevel"/>
     <w:tmpl w:val="C1705EA6"/>
@@ -20570,7 +21595,7 @@
       </w:rPr>
     </w:lvl>
   </w:abstractNum>
-  <w:abstractNum w:abstractNumId="102">
+  <w:abstractNum w:abstractNumId="104">
     <w:nsid w:val="7C0B1411"/>
     <w:multiLevelType w:val="hybridMultilevel"/>
     <w:tmpl w:val="7FEAB480"/>
@@ -20683,7 +21708,7 @@
       </w:rPr>
     </w:lvl>
   </w:abstractNum>
-  <w:abstractNum w:abstractNumId="103">
+  <w:abstractNum w:abstractNumId="105">
     <w:nsid w:val="7C397933"/>
     <w:multiLevelType w:val="hybridMultilevel"/>
     <w:tmpl w:val="CA3AA550"/>
@@ -20796,7 +21821,7 @@
       </w:rPr>
     </w:lvl>
   </w:abstractNum>
-  <w:abstractNum w:abstractNumId="104">
+  <w:abstractNum w:abstractNumId="106">
     <w:nsid w:val="7C8D766A"/>
     <w:multiLevelType w:val="hybridMultilevel"/>
     <w:tmpl w:val="00C26EEC"/>
@@ -20882,7 +21907,7 @@
       </w:pPr>
     </w:lvl>
   </w:abstractNum>
-  <w:abstractNum w:abstractNumId="105">
+  <w:abstractNum w:abstractNumId="107">
     <w:nsid w:val="7E5E25EA"/>
     <w:multiLevelType w:val="hybridMultilevel"/>
     <w:tmpl w:val="95C89C58"/>
@@ -20968,7 +21993,7 @@
       </w:pPr>
     </w:lvl>
   </w:abstractNum>
-  <w:abstractNum w:abstractNumId="106">
+  <w:abstractNum w:abstractNumId="108">
     <w:nsid w:val="7F791C5A"/>
     <w:multiLevelType w:val="hybridMultilevel"/>
     <w:tmpl w:val="CACC8DCA"/>
@@ -21082,19 +22107,19 @@
     </w:lvl>
   </w:abstractNum>
   <w:num w:numId="1">
-    <w:abstractNumId w:val="74"/>
+    <w:abstractNumId w:val="76"/>
   </w:num>
   <w:num w:numId="2">
-    <w:abstractNumId w:val="93"/>
+    <w:abstractNumId w:val="95"/>
   </w:num>
   <w:num w:numId="3">
-    <w:abstractNumId w:val="97"/>
+    <w:abstractNumId w:val="99"/>
   </w:num>
   <w:num w:numId="4">
     <w:abstractNumId w:val="4"/>
   </w:num>
   <w:num w:numId="5">
-    <w:abstractNumId w:val="31"/>
+    <w:abstractNumId w:val="32"/>
   </w:num>
   <w:num w:numId="6">
     <w:abstractNumId w:val="5"/>
@@ -21103,100 +22128,100 @@
     <w:abstractNumId w:val="12"/>
   </w:num>
   <w:num w:numId="8">
-    <w:abstractNumId w:val="68"/>
+    <w:abstractNumId w:val="70"/>
   </w:num>
   <w:num w:numId="9">
-    <w:abstractNumId w:val="46"/>
+    <w:abstractNumId w:val="48"/>
   </w:num>
   <w:num w:numId="10">
-    <w:abstractNumId w:val="47"/>
+    <w:abstractNumId w:val="49"/>
   </w:num>
   <w:num w:numId="11">
-    <w:abstractNumId w:val="29"/>
+    <w:abstractNumId w:val="30"/>
   </w:num>
   <w:num w:numId="12">
-    <w:abstractNumId w:val="67"/>
+    <w:abstractNumId w:val="69"/>
   </w:num>
   <w:num w:numId="13">
-    <w:abstractNumId w:val="54"/>
+    <w:abstractNumId w:val="56"/>
   </w:num>
   <w:num w:numId="14">
     <w:abstractNumId w:val="9"/>
   </w:num>
   <w:num w:numId="15">
-    <w:abstractNumId w:val="81"/>
+    <w:abstractNumId w:val="83"/>
   </w:num>
   <w:num w:numId="16">
-    <w:abstractNumId w:val="27"/>
+    <w:abstractNumId w:val="28"/>
   </w:num>
   <w:num w:numId="17">
-    <w:abstractNumId w:val="24"/>
+    <w:abstractNumId w:val="25"/>
   </w:num>
   <w:num w:numId="18">
-    <w:abstractNumId w:val="65"/>
+    <w:abstractNumId w:val="67"/>
   </w:num>
   <w:num w:numId="19">
     <w:abstractNumId w:val="10"/>
   </w:num>
   <w:num w:numId="20">
-    <w:abstractNumId w:val="63"/>
+    <w:abstractNumId w:val="65"/>
   </w:num>
   <w:num w:numId="21">
-    <w:abstractNumId w:val="50"/>
+    <w:abstractNumId w:val="52"/>
   </w:num>
   <w:num w:numId="22">
-    <w:abstractNumId w:val="84"/>
+    <w:abstractNumId w:val="86"/>
   </w:num>
   <w:num w:numId="23">
-    <w:abstractNumId w:val="77"/>
+    <w:abstractNumId w:val="79"/>
   </w:num>
   <w:num w:numId="24">
-    <w:abstractNumId w:val="19"/>
+    <w:abstractNumId w:val="20"/>
   </w:num>
   <w:num w:numId="25">
-    <w:abstractNumId w:val="72"/>
+    <w:abstractNumId w:val="74"/>
   </w:num>
   <w:num w:numId="26">
-    <w:abstractNumId w:val="30"/>
+    <w:abstractNumId w:val="31"/>
   </w:num>
   <w:num w:numId="27">
-    <w:abstractNumId w:val="80"/>
+    <w:abstractNumId w:val="82"/>
   </w:num>
   <w:num w:numId="28">
-    <w:abstractNumId w:val="45"/>
+    <w:abstractNumId w:val="47"/>
   </w:num>
   <w:num w:numId="29">
     <w:abstractNumId w:val="1"/>
   </w:num>
   <w:num w:numId="30">
-    <w:abstractNumId w:val="15"/>
+    <w:abstractNumId w:val="16"/>
   </w:num>
   <w:num w:numId="31">
     <w:abstractNumId w:val="11"/>
   </w:num>
   <w:num w:numId="32">
-    <w:abstractNumId w:val="44"/>
+    <w:abstractNumId w:val="46"/>
   </w:num>
   <w:num w:numId="33">
-    <w:abstractNumId w:val="38"/>
+    <w:abstractNumId w:val="40"/>
   </w:num>
   <w:num w:numId="34">
-    <w:abstractNumId w:val="22"/>
+    <w:abstractNumId w:val="23"/>
   </w:num>
   <w:num w:numId="35">
-    <w:abstractNumId w:val="57"/>
+    <w:abstractNumId w:val="59"/>
   </w:num>
   <w:num w:numId="36">
-    <w:abstractNumId w:val="26"/>
+    <w:abstractNumId w:val="27"/>
   </w:num>
   <w:num w:numId="37">
-    <w:abstractNumId w:val="48"/>
+    <w:abstractNumId w:val="50"/>
   </w:num>
   <w:num w:numId="38">
-    <w:abstractNumId w:val="35"/>
+    <w:abstractNumId w:val="37"/>
   </w:num>
   <w:num w:numId="39">
-    <w:abstractNumId w:val="95"/>
+    <w:abstractNumId w:val="97"/>
   </w:num>
   <w:num w:numId="40">
     <w:abstractNumId w:val="6"/>
@@ -21205,202 +22230,208 @@
     <w:abstractNumId w:val="2"/>
   </w:num>
   <w:num w:numId="42">
-    <w:abstractNumId w:val="60"/>
+    <w:abstractNumId w:val="62"/>
   </w:num>
   <w:num w:numId="43">
-    <w:abstractNumId w:val="36"/>
+    <w:abstractNumId w:val="38"/>
   </w:num>
   <w:num w:numId="44">
-    <w:abstractNumId w:val="43"/>
+    <w:abstractNumId w:val="45"/>
   </w:num>
   <w:num w:numId="45">
-    <w:abstractNumId w:val="86"/>
+    <w:abstractNumId w:val="88"/>
   </w:num>
   <w:num w:numId="46">
-    <w:abstractNumId w:val="37"/>
+    <w:abstractNumId w:val="39"/>
   </w:num>
   <w:num w:numId="47">
     <w:abstractNumId w:val="3"/>
   </w:num>
   <w:num w:numId="48">
-    <w:abstractNumId w:val="53"/>
+    <w:abstractNumId w:val="55"/>
   </w:num>
   <w:num w:numId="49">
     <w:abstractNumId w:val="7"/>
   </w:num>
   <w:num w:numId="50">
-    <w:abstractNumId w:val="23"/>
+    <w:abstractNumId w:val="24"/>
   </w:num>
   <w:num w:numId="51">
-    <w:abstractNumId w:val="28"/>
+    <w:abstractNumId w:val="29"/>
   </w:num>
   <w:num w:numId="52">
-    <w:abstractNumId w:val="89"/>
+    <w:abstractNumId w:val="91"/>
   </w:num>
   <w:num w:numId="53">
-    <w:abstractNumId w:val="69"/>
+    <w:abstractNumId w:val="71"/>
   </w:num>
   <w:num w:numId="54">
-    <w:abstractNumId w:val="32"/>
+    <w:abstractNumId w:val="33"/>
   </w:num>
   <w:num w:numId="55">
-    <w:abstractNumId w:val="82"/>
+    <w:abstractNumId w:val="84"/>
   </w:num>
   <w:num w:numId="56">
-    <w:abstractNumId w:val="49"/>
+    <w:abstractNumId w:val="51"/>
   </w:num>
   <w:num w:numId="57">
-    <w:abstractNumId w:val="88"/>
+    <w:abstractNumId w:val="90"/>
   </w:num>
   <w:num w:numId="58">
-    <w:abstractNumId w:val="106"/>
+    <w:abstractNumId w:val="108"/>
   </w:num>
   <w:num w:numId="59">
-    <w:abstractNumId w:val="103"/>
+    <w:abstractNumId w:val="105"/>
   </w:num>
   <w:num w:numId="60">
     <w:abstractNumId w:val="0"/>
   </w:num>
   <w:num w:numId="61">
-    <w:abstractNumId w:val="16"/>
+    <w:abstractNumId w:val="17"/>
   </w:num>
   <w:num w:numId="62">
-    <w:abstractNumId w:val="101"/>
+    <w:abstractNumId w:val="103"/>
   </w:num>
   <w:num w:numId="63">
-    <w:abstractNumId w:val="90"/>
+    <w:abstractNumId w:val="92"/>
   </w:num>
   <w:num w:numId="64">
-    <w:abstractNumId w:val="51"/>
+    <w:abstractNumId w:val="53"/>
   </w:num>
   <w:num w:numId="65">
-    <w:abstractNumId w:val="76"/>
+    <w:abstractNumId w:val="78"/>
   </w:num>
   <w:num w:numId="66">
+    <w:abstractNumId w:val="60"/>
+  </w:num>
+  <w:num w:numId="67">
+    <w:abstractNumId w:val="98"/>
+  </w:num>
+  <w:num w:numId="68">
+    <w:abstractNumId w:val="54"/>
+  </w:num>
+  <w:num w:numId="69">
     <w:abstractNumId w:val="58"/>
   </w:num>
-  <w:num w:numId="67">
-    <w:abstractNumId w:val="96"/>
-  </w:num>
-  <w:num w:numId="68">
-    <w:abstractNumId w:val="52"/>
-  </w:num>
-  <w:num w:numId="69">
-    <w:abstractNumId w:val="56"/>
-  </w:num>
   <w:num w:numId="70">
-    <w:abstractNumId w:val="39"/>
+    <w:abstractNumId w:val="41"/>
   </w:num>
   <w:num w:numId="71">
+    <w:abstractNumId w:val="44"/>
+  </w:num>
+  <w:num w:numId="72">
+    <w:abstractNumId w:val="15"/>
+  </w:num>
+  <w:num w:numId="73">
+    <w:abstractNumId w:val="61"/>
+  </w:num>
+  <w:num w:numId="74">
+    <w:abstractNumId w:val="66"/>
+  </w:num>
+  <w:num w:numId="75">
+    <w:abstractNumId w:val="34"/>
+  </w:num>
+  <w:num w:numId="76">
+    <w:abstractNumId w:val="22"/>
+  </w:num>
+  <w:num w:numId="77">
+    <w:abstractNumId w:val="87"/>
+  </w:num>
+  <w:num w:numId="78">
+    <w:abstractNumId w:val="57"/>
+  </w:num>
+  <w:num w:numId="79">
+    <w:abstractNumId w:val="107"/>
+  </w:num>
+  <w:num w:numId="80">
     <w:abstractNumId w:val="42"/>
   </w:num>
-  <w:num w:numId="72">
-    <w:abstractNumId w:val="14"/>
-  </w:num>
-  <w:num w:numId="73">
-    <w:abstractNumId w:val="59"/>
-  </w:num>
-  <w:num w:numId="74">
-    <w:abstractNumId w:val="64"/>
-  </w:num>
-  <w:num w:numId="75">
-    <w:abstractNumId w:val="33"/>
-  </w:num>
-  <w:num w:numId="76">
-    <w:abstractNumId w:val="21"/>
-  </w:num>
-  <w:num w:numId="77">
-    <w:abstractNumId w:val="85"/>
-  </w:num>
-  <w:num w:numId="78">
-    <w:abstractNumId w:val="55"/>
-  </w:num>
-  <w:num w:numId="79">
-    <w:abstractNumId w:val="105"/>
-  </w:num>
-  <w:num w:numId="80">
-    <w:abstractNumId w:val="40"/>
-  </w:num>
   <w:num w:numId="81">
-    <w:abstractNumId w:val="104"/>
+    <w:abstractNumId w:val="106"/>
   </w:num>
   <w:num w:numId="82">
-    <w:abstractNumId w:val="66"/>
+    <w:abstractNumId w:val="68"/>
   </w:num>
   <w:num w:numId="83">
-    <w:abstractNumId w:val="91"/>
+    <w:abstractNumId w:val="93"/>
   </w:num>
   <w:num w:numId="84">
-    <w:abstractNumId w:val="61"/>
+    <w:abstractNumId w:val="63"/>
   </w:num>
   <w:num w:numId="85">
     <w:abstractNumId w:val="8"/>
   </w:num>
   <w:num w:numId="86">
-    <w:abstractNumId w:val="83"/>
+    <w:abstractNumId w:val="85"/>
   </w:num>
   <w:num w:numId="87">
+    <w:abstractNumId w:val="19"/>
+  </w:num>
+  <w:num w:numId="88">
+    <w:abstractNumId w:val="36"/>
+  </w:num>
+  <w:num w:numId="89">
+    <w:abstractNumId w:val="26"/>
+  </w:num>
+  <w:num w:numId="90">
+    <w:abstractNumId w:val="94"/>
+  </w:num>
+  <w:num w:numId="91">
+    <w:abstractNumId w:val="43"/>
+  </w:num>
+  <w:num w:numId="92">
+    <w:abstractNumId w:val="104"/>
+  </w:num>
+  <w:num w:numId="93">
+    <w:abstractNumId w:val="77"/>
+  </w:num>
+  <w:num w:numId="94">
     <w:abstractNumId w:val="18"/>
   </w:num>
-  <w:num w:numId="88">
-    <w:abstractNumId w:val="34"/>
+  <w:num w:numId="95">
+    <w:abstractNumId w:val="81"/>
   </w:num>
-  <w:num w:numId="89">
-    <w:abstractNumId w:val="25"/>
+  <w:num w:numId="96">
+    <w:abstractNumId w:val="89"/>
   </w:num>
-  <w:num w:numId="90">
-    <w:abstractNumId w:val="92"/>
+  <w:num w:numId="97">
+    <w:abstractNumId w:val="64"/>
   </w:num>
-  <w:num w:numId="91">
-    <w:abstractNumId w:val="41"/>
-  </w:num>
-  <w:num w:numId="92">
+  <w:num w:numId="98">
     <w:abstractNumId w:val="102"/>
   </w:num>
-  <w:num w:numId="93">
-    <w:abstractNumId w:val="75"/>
-  </w:num>
-  <w:num w:numId="94">
-    <w:abstractNumId w:val="17"/>
-  </w:num>
-  <w:num w:numId="95">
-    <w:abstractNumId w:val="79"/>
-  </w:num>
-  <w:num w:numId="96">
-    <w:abstractNumId w:val="87"/>
-  </w:num>
-  <w:num w:numId="97">
-    <w:abstractNumId w:val="62"/>
-  </w:num>
-  <w:num w:numId="98">
-    <w:abstractNumId w:val="100"/>
-  </w:num>
   <w:num w:numId="99">
-    <w:abstractNumId w:val="71"/>
+    <w:abstractNumId w:val="73"/>
   </w:num>
   <w:num w:numId="100">
-    <w:abstractNumId w:val="70"/>
+    <w:abstractNumId w:val="72"/>
   </w:num>
   <w:num w:numId="101">
-    <w:abstractNumId w:val="94"/>
+    <w:abstractNumId w:val="96"/>
   </w:num>
   <w:num w:numId="102">
     <w:abstractNumId w:val="13"/>
   </w:num>
   <w:num w:numId="103">
-    <w:abstractNumId w:val="78"/>
+    <w:abstractNumId w:val="80"/>
   </w:num>
   <w:num w:numId="104">
-    <w:abstractNumId w:val="99"/>
+    <w:abstractNumId w:val="101"/>
   </w:num>
   <w:num w:numId="105">
-    <w:abstractNumId w:val="20"/>
+    <w:abstractNumId w:val="21"/>
   </w:num>
   <w:num w:numId="106">
-    <w:abstractNumId w:val="98"/>
+    <w:abstractNumId w:val="100"/>
   </w:num>
   <w:num w:numId="107">
-    <w:abstractNumId w:val="73"/>
+    <w:abstractNumId w:val="75"/>
+  </w:num>
+  <w:num w:numId="108">
+    <w:abstractNumId w:val="14"/>
+  </w:num>
+  <w:num w:numId="109">
+    <w:abstractNumId w:val="35"/>
   </w:num>
   <w:numIdMacAtCleanup w:val="99"/>
 </w:numbering>
@@ -21801,7 +22832,6 @@
   <w:style w:type="character" w:default="1" w:styleId="DefaultParagraphFont">
     <w:name w:val="Default Paragraph Font"/>
     <w:uiPriority w:val="1"/>
-    <w:semiHidden/>
     <w:unhideWhenUsed/>
   </w:style>
   <w:style w:type="table" w:default="1" w:styleId="TableNormal">
@@ -22953,7 +23983,7 @@
 </file>
 
 <file path=customXml/itemProps1.xml><?xml version="1.0" encoding="utf-8"?>
-<ds:datastoreItem xmlns:ds="http://schemas.openxmlformats.org/officeDocument/2006/customXml" ds:itemID="{22588020-829C-497C-B55D-9D2815173F8F}">
+<ds:datastoreItem xmlns:ds="http://schemas.openxmlformats.org/officeDocument/2006/customXml" ds:itemID="{4BD40D8C-64C8-4E21-8E4C-048BE7986DB3}">
   <ds:schemaRefs>
     <ds:schemaRef ds:uri="http://schemas.openxmlformats.org/officeDocument/2006/bibliography"/>
   </ds:schemaRefs>

</xml_diff>